<commit_message>
fitgram and resume updates
</commit_message>
<xml_diff>
--- a/docs/Lily's resume.docx
+++ b/docs/Lily's resume.docx
@@ -2676,6 +2676,13 @@
           <w:sz w:val="18"/>
           <w:szCs w:val="18"/>
         </w:rPr>
+        <w:t>,</w:t>
+      </w:r>
+      <w:r>
+        <w:rPr>
+          <w:sz w:val="18"/>
+          <w:szCs w:val="18"/>
+        </w:rPr>
         <w:t xml:space="preserve"> </w:t>
       </w:r>
       <w:r>
@@ -2684,6 +2691,13 @@
           <w:szCs w:val="18"/>
         </w:rPr>
         <w:t>Flask</w:t>
+      </w:r>
+      <w:r>
+        <w:rPr>
+          <w:sz w:val="18"/>
+          <w:szCs w:val="18"/>
+        </w:rPr>
+        <w:t>, Spring</w:t>
       </w:r>
       <w:r>
         <w:rPr>

</xml_diff>